<commit_message>
termino lo del banco y arranco con customer
</commit_message>
<xml_diff>
--- a/Lógica del Sistema.docx
+++ b/Lógica del Sistema.docx
@@ -8,14 +8,43 @@
           <w:b/>
         </w:rPr>
       </w:pPr>
-      <w:bookmarkStart w:id="0" w:name="_GoBack"/>
       <w:r>
         <w:rPr>
           <w:b/>
         </w:rPr>
         <w:t>Lógica del Sistema</w:t>
       </w:r>
+    </w:p>
+    <w:p>
+      <w:pPr>
+        <w:spacing w:after="0"/>
+      </w:pPr>
+      <w:r>
+        <w:t>Los bancos pueden tener ningún o muchos clientes.</w:t>
+      </w:r>
+    </w:p>
+    <w:p>
+      <w:pPr>
+        <w:spacing w:after="0"/>
+      </w:pPr>
+      <w:r>
+        <w:t>Los clientes pueden pertenecer a ningún o muchos bancos.</w:t>
+      </w:r>
+    </w:p>
+    <w:p>
+      <w:pPr>
+        <w:spacing w:after="0"/>
+      </w:pPr>
+      <w:r>
+        <w:t xml:space="preserve">Tenemos una relación de muchos a muchos por lo tanto agregamos una tabla denominada: </w:t>
+      </w:r>
+      <w:proofErr w:type="spellStart"/>
+      <w:r>
+        <w:t>customer_bank</w:t>
+      </w:r>
+      <w:bookmarkStart w:id="0" w:name="_GoBack"/>
       <w:bookmarkEnd w:id="0"/>
+      <w:proofErr w:type="spellEnd"/>
     </w:p>
     <w:sectPr>
       <w:pgSz w:w="11906" w:h="16838"/>
@@ -424,7 +453,6 @@
   <w:style w:type="character" w:default="1" w:styleId="Fuentedeprrafopredeter">
     <w:name w:val="Default Paragraph Font"/>
     <w:uiPriority w:val="1"/>
-    <w:semiHidden/>
     <w:unhideWhenUsed/>
   </w:style>
   <w:style w:type="table" w:default="1" w:styleId="Tablanormal">

</xml_diff>